<commit_message>
// added title page/table of contents requirements doc
</commit_message>
<xml_diff>
--- a/Enamel/Documentation/Requirements Document.docx
+++ b/Enamel/Documentation/Requirements Document.docx
@@ -4,45 +4,86 @@
   <w:body>
     <w:p>
       <w:pPr>
-        <w:jc w:val="center"/>
-        <w:rPr>
+        <w:rPr>
+          <w:sz w:val="72"/>
+          <w:szCs w:val="72"/>
+          <w:u w:val="single"/>
+        </w:rPr>
+      </w:pPr>
+      <w:r>
+        <w:rPr>
+          <w:sz w:val="72"/>
+          <w:szCs w:val="72"/>
+          <w:u w:val="single"/>
+        </w:rPr>
+        <w:t>Requirements</w:t>
+      </w:r>
+      <w:r>
+        <w:rPr>
+          <w:sz w:val="72"/>
+          <w:szCs w:val="72"/>
+          <w:u w:val="single"/>
+        </w:rPr>
+        <w:t xml:space="preserve"> Document</w:t>
+      </w:r>
+    </w:p>
+    <w:p>
+      <w:r>
+        <w:t>Connor A</w:t>
+      </w:r>
+      <w:r>
+        <w:t>hearn, Micah Arnd</w:t>
+      </w:r>
+      <w:r>
+        <w:t>t</w:t>
+      </w:r>
+      <w:r>
+        <w:t xml:space="preserve"> and Kevin Chan</w:t>
+      </w:r>
+    </w:p>
+    <w:p/>
+    <w:p/>
+    <w:p/>
+    <w:p/>
+    <w:p/>
+    <w:p/>
+    <w:p/>
+    <w:p/>
+    <w:p/>
+    <w:p/>
+    <w:p/>
+    <w:p/>
+    <w:p/>
+    <w:p/>
+    <w:p/>
+    <w:p/>
+    <w:p/>
+    <w:p/>
+    <w:p/>
+    <w:p/>
+    <w:p/>
+    <w:p/>
+    <w:p/>
+    <w:p/>
+    <w:p/>
+    <w:p>
+      <w:pPr>
+        <w:rPr>
+          <w:b/>
           <w:sz w:val="40"/>
-          <w:u w:val="single"/>
-        </w:rPr>
-      </w:pPr>
-      <w:r>
-        <w:rPr>
+          <w:szCs w:val="40"/>
+        </w:rPr>
+      </w:pPr>
+      <w:r>
+        <w:rPr>
+          <w:b/>
           <w:sz w:val="40"/>
-          <w:u w:val="single"/>
-        </w:rPr>
-        <w:t>Requirements</w:t>
-      </w:r>
-      <w:r>
-        <w:rPr>
-          <w:sz w:val="40"/>
-          <w:u w:val="single"/>
-        </w:rPr>
-        <w:t xml:space="preserve"> Document</w:t>
-      </w:r>
-    </w:p>
-    <w:p>
-      <w:pPr>
-        <w:jc w:val="center"/>
-      </w:pPr>
-      <w:r>
-        <w:t>Connor A</w:t>
-      </w:r>
-      <w:r>
-        <w:t>hearn, Micah Arnd</w:t>
-      </w:r>
-      <w:r>
-        <w:t>t</w:t>
-      </w:r>
-      <w:r>
-        <w:t xml:space="preserve"> and Kevin Chan</w:t>
-      </w:r>
-    </w:p>
-    <w:p/>
+          <w:szCs w:val="40"/>
+        </w:rPr>
+        <w:lastRenderedPageBreak/>
+        <w:t>Table of Contents</w:t>
+      </w:r>
+    </w:p>
     <w:p>
       <w:r>
         <w:rPr>
@@ -115,155 +156,394 @@
         <w:rPr>
           <w:b/>
         </w:rPr>
-        <w:t>Create</w:t>
-      </w:r>
-      <w:r>
-        <w:rPr>
-          <w:b/>
-        </w:rPr>
+        <w:t>Function / Feature</w:t>
+      </w:r>
+      <w:r>
+        <w:rPr>
+          <w:b/>
+        </w:rPr>
+        <w:tab/>
+      </w:r>
+      <w:r>
+        <w:rPr>
+          <w:b/>
+        </w:rPr>
+        <w:tab/>
+      </w:r>
+      <w:r>
+        <w:rPr>
+          <w:b/>
+        </w:rPr>
+        <w:tab/>
+      </w:r>
+      <w:r>
+        <w:rPr>
+          <w:b/>
+        </w:rPr>
+        <w:tab/>
+      </w:r>
+      <w:r>
+        <w:rPr>
+          <w:b/>
+        </w:rPr>
+        <w:tab/>
+      </w:r>
+      <w:r>
+        <w:rPr>
+          <w:b/>
+        </w:rPr>
+        <w:tab/>
+      </w:r>
+      <w:r>
+        <w:rPr>
+          <w:b/>
+        </w:rPr>
+        <w:tab/>
+      </w:r>
+      <w:r>
+        <w:rPr>
+          <w:b/>
+        </w:rPr>
+        <w:tab/>
+      </w:r>
+      <w:r>
+        <w:rPr>
+          <w:b/>
+        </w:rPr>
+        <w:tab/>
+      </w:r>
+      <w:r>
+        <w:rPr>
+          <w:b/>
+        </w:rPr>
+        <w:tab/>
+        <w:t>Page</w:t>
+      </w:r>
+    </w:p>
+    <w:p>
+      <w:r>
+        <w:t>Create / Save Scenario</w:t>
+      </w:r>
+      <w:r>
+        <w:t xml:space="preserve"> ……………………………………………………………………………………………</w:t>
+      </w:r>
+      <w:r>
+        <w:t>…..</w:t>
+      </w:r>
+      <w:r>
+        <w:t>…………………. 3</w:t>
+      </w:r>
+    </w:p>
+    <w:p>
+      <w:r>
+        <w:t>View / Edit Scenario</w:t>
+      </w:r>
+      <w:r>
+        <w:t xml:space="preserve"> ….</w:t>
+      </w:r>
+      <w:r>
+        <w:t>……………………………………………………………………………………………</w:t>
+      </w:r>
+      <w:r>
+        <w:t>…..</w:t>
+      </w:r>
+      <w:r>
+        <w:t>…………………. 3</w:t>
+      </w:r>
+    </w:p>
+    <w:p>
+      <w:r>
+        <w:t>Test</w:t>
+      </w:r>
+      <w:r>
+        <w:t xml:space="preserve"> Scenario …</w:t>
+      </w:r>
+      <w:r>
+        <w:t>…………….</w:t>
+      </w:r>
+      <w:r>
+        <w:t>…………………………………………………………………………………………</w:t>
+      </w:r>
+      <w:r>
+        <w:t>…..</w:t>
+      </w:r>
+      <w:r>
+        <w:t>…………………. 3</w:t>
+      </w:r>
+    </w:p>
+    <w:p>
+      <w:r>
+        <w:t>Add Audio</w:t>
+      </w:r>
+      <w:r>
         <w:t xml:space="preserve"> </w:t>
       </w:r>
       <w:r>
-        <w:rPr>
-          <w:b/>
-        </w:rPr>
-        <w:t>/</w:t>
-      </w:r>
-      <w:r>
-        <w:rPr>
-          <w:b/>
-        </w:rPr>
-        <w:t xml:space="preserve"> </w:t>
-      </w:r>
-      <w:r>
-        <w:rPr>
-          <w:b/>
-        </w:rPr>
-        <w:t>Save</w:t>
-      </w:r>
-      <w:r>
-        <w:rPr>
-          <w:b/>
-        </w:rPr>
-        <w:t xml:space="preserve"> Scenario</w:t>
-      </w:r>
-    </w:p>
-    <w:p>
-      <w:r>
-        <w:t>The software</w:t>
-      </w:r>
-      <w:r>
-        <w:t xml:space="preserve"> allows </w:t>
-      </w:r>
-      <w:r>
-        <w:t>user</w:t>
-      </w:r>
-      <w:r>
-        <w:t>s</w:t>
-      </w:r>
-      <w:r>
-        <w:t xml:space="preserve"> to write and save scenarios.  </w:t>
-      </w:r>
-      <w:r>
-        <w:t>They</w:t>
-      </w:r>
-      <w:r>
-        <w:t xml:space="preserve"> have complete control over the flow of the story</w:t>
-      </w:r>
-      <w:r>
-        <w:t xml:space="preserve"> and can incorporate questions and answers freely into the scenario.  </w:t>
-      </w:r>
-      <w:r>
-        <w:t xml:space="preserve">Additionally, </w:t>
-      </w:r>
-      <w:r>
-        <w:t>users</w:t>
-      </w:r>
-      <w:r>
-        <w:t xml:space="preserve"> can determine</w:t>
-      </w:r>
-      <w:r>
-        <w:t xml:space="preserve"> wha</w:t>
-      </w:r>
-      <w:r>
-        <w:t xml:space="preserve">t happens when </w:t>
-      </w:r>
-      <w:r>
-        <w:t xml:space="preserve">a </w:t>
-      </w:r>
-      <w:r>
-        <w:t xml:space="preserve">correct </w:t>
-      </w:r>
-      <w:r>
-        <w:t>or incorrect response</w:t>
-      </w:r>
-      <w:r>
-        <w:t xml:space="preserve"> is entered</w:t>
+        <w:t>…………………</w:t>
+      </w:r>
+      <w:r>
+        <w:t>…</w:t>
+      </w:r>
+      <w:r>
+        <w:t>...</w:t>
+      </w:r>
+      <w:r>
+        <w:t>………………………………………………………………………………………</w:t>
+      </w:r>
+      <w:r>
+        <w:t>…..</w:t>
+      </w:r>
+      <w:r>
+        <w:t>…………………. 3</w:t>
+      </w:r>
+    </w:p>
+    <w:p>
+      <w:r>
+        <w:t>Set Pins on Braille Cell</w:t>
+      </w:r>
+      <w:r>
+        <w:t xml:space="preserve"> ……</w:t>
       </w:r>
       <w:r>
         <w:t>.</w:t>
       </w:r>
-    </w:p>
-    <w:p/>
-    <w:p>
-      <w:pPr>
-        <w:rPr>
-          <w:b/>
-        </w:rPr>
-      </w:pPr>
-      <w:r>
-        <w:rPr>
-          <w:b/>
-        </w:rPr>
-        <w:t xml:space="preserve">View / </w:t>
-      </w:r>
-      <w:r>
-        <w:rPr>
-          <w:b/>
-        </w:rPr>
-        <w:t>Edit Scenario</w:t>
-      </w:r>
-    </w:p>
-    <w:p>
-      <w:r>
-        <w:t>Users are able to view a list of previously created scenari</w:t>
-      </w:r>
-      <w:r>
-        <w:t xml:space="preserve">os and </w:t>
-      </w:r>
-      <w:r>
-        <w:t>navigate through the various parts</w:t>
-      </w:r>
-      <w:r>
-        <w:t>.</w:t>
-      </w:r>
-      <w:r>
-        <w:t xml:space="preserve"> </w:t>
-      </w:r>
-      <w:r>
-        <w:t xml:space="preserve">They can then </w:t>
-      </w:r>
-      <w:r>
-        <w:t>make and save changes to</w:t>
-      </w:r>
-      <w:r>
-        <w:t xml:space="preserve"> the story, questions, </w:t>
-      </w:r>
-      <w:r>
-        <w:t xml:space="preserve">answers, </w:t>
-      </w:r>
-      <w:r>
-        <w:t>or what happens when</w:t>
-      </w:r>
-      <w:r>
-        <w:t xml:space="preserve"> correct or</w:t>
-      </w:r>
-      <w:r>
-        <w:t xml:space="preserve"> incorrect responses are triggered. </w:t>
-      </w:r>
+      <w:r>
+        <w:t>………………………………………………………………………………………</w:t>
+      </w:r>
+      <w:r>
+        <w:t>…..</w:t>
+      </w:r>
+      <w:r>
+        <w:t>…………………. 3</w:t>
+      </w:r>
+    </w:p>
+    <w:p>
+      <w:r>
+        <w:t>GUI Audio Accessibility</w:t>
+      </w:r>
+      <w:r>
+        <w:t xml:space="preserve"> …</w:t>
+      </w:r>
+      <w:r>
+        <w:t>..</w:t>
+      </w:r>
+      <w:r>
+        <w:t>………………………………………………………………………………………</w:t>
+      </w:r>
+      <w:r>
+        <w:t>…..</w:t>
+      </w:r>
+      <w:r>
+        <w:t>…………………. 3</w:t>
+      </w:r>
+    </w:p>
+    <w:p>
+      <w:r>
+        <w:t>Hot Keys</w:t>
+      </w:r>
+      <w:r>
+        <w:t xml:space="preserve"> …</w:t>
+      </w:r>
+      <w:r>
+        <w:t>……………………</w:t>
+      </w:r>
+      <w:r>
+        <w:t>…………………………………………………………………………………………</w:t>
+      </w:r>
+      <w:r>
+        <w:t>…..</w:t>
+      </w:r>
+      <w:r>
+        <w:t>…………………. 3</w:t>
+      </w:r>
+    </w:p>
+    <w:p>
+      <w:pPr>
+        <w:rPr>
+          <w:b/>
+        </w:rPr>
+      </w:pPr>
+    </w:p>
+    <w:p>
+      <w:pPr>
+        <w:rPr>
+          <w:b/>
+        </w:rPr>
+      </w:pPr>
+    </w:p>
+    <w:p/>
+    <w:p/>
+    <w:p/>
+    <w:p/>
+    <w:p/>
+    <w:p/>
+    <w:p/>
+    <w:p/>
+    <w:p/>
+    <w:p/>
+    <w:p/>
+    <w:p/>
+    <w:p>
       <w:bookmarkStart w:id="0" w:name="_GoBack"/>
       <w:bookmarkEnd w:id="0"/>
     </w:p>
+    <w:p>
+      <w:pPr>
+        <w:rPr>
+          <w:b/>
+        </w:rPr>
+      </w:pPr>
+      <w:r>
+        <w:rPr>
+          <w:b/>
+        </w:rPr>
+        <w:t>Create</w:t>
+      </w:r>
+      <w:r>
+        <w:rPr>
+          <w:b/>
+        </w:rPr>
+        <w:t xml:space="preserve"> </w:t>
+      </w:r>
+      <w:r>
+        <w:rPr>
+          <w:b/>
+        </w:rPr>
+        <w:t>/</w:t>
+      </w:r>
+      <w:r>
+        <w:rPr>
+          <w:b/>
+        </w:rPr>
+        <w:t xml:space="preserve"> </w:t>
+      </w:r>
+      <w:r>
+        <w:rPr>
+          <w:b/>
+        </w:rPr>
+        <w:t>Save</w:t>
+      </w:r>
+      <w:r>
+        <w:rPr>
+          <w:b/>
+        </w:rPr>
+        <w:t xml:space="preserve"> Scenario</w:t>
+      </w:r>
+    </w:p>
+    <w:p>
+      <w:r>
+        <w:t>The software</w:t>
+      </w:r>
+      <w:r>
+        <w:t xml:space="preserve"> allows </w:t>
+      </w:r>
+      <w:r>
+        <w:t>user</w:t>
+      </w:r>
+      <w:r>
+        <w:t>s</w:t>
+      </w:r>
+      <w:r>
+        <w:t xml:space="preserve"> to write and save scenarios.  </w:t>
+      </w:r>
+      <w:r>
+        <w:t>They</w:t>
+      </w:r>
+      <w:r>
+        <w:t xml:space="preserve"> have complete control over the flow of the story</w:t>
+      </w:r>
+      <w:r>
+        <w:t xml:space="preserve"> and can incorporate questions and answers freely into the scenario.  </w:t>
+      </w:r>
+      <w:r>
+        <w:t xml:space="preserve">Additionally, </w:t>
+      </w:r>
+      <w:r>
+        <w:t>users</w:t>
+      </w:r>
+      <w:r>
+        <w:t xml:space="preserve"> can determine</w:t>
+      </w:r>
+      <w:r>
+        <w:t xml:space="preserve"> wha</w:t>
+      </w:r>
+      <w:r>
+        <w:t xml:space="preserve">t happens when </w:t>
+      </w:r>
+      <w:r>
+        <w:t xml:space="preserve">a </w:t>
+      </w:r>
+      <w:r>
+        <w:t xml:space="preserve">correct </w:t>
+      </w:r>
+      <w:r>
+        <w:t>or incorrect response</w:t>
+      </w:r>
+      <w:r>
+        <w:t xml:space="preserve"> is entered</w:t>
+      </w:r>
+      <w:r>
+        <w:t>.</w:t>
+      </w:r>
+    </w:p>
+    <w:p/>
+    <w:p>
+      <w:pPr>
+        <w:rPr>
+          <w:b/>
+        </w:rPr>
+      </w:pPr>
+      <w:r>
+        <w:rPr>
+          <w:b/>
+        </w:rPr>
+        <w:t xml:space="preserve">View / </w:t>
+      </w:r>
+      <w:r>
+        <w:rPr>
+          <w:b/>
+        </w:rPr>
+        <w:t>Edit Scenario</w:t>
+      </w:r>
+    </w:p>
+    <w:p>
+      <w:r>
+        <w:t>Users are able to view a list of previously created scenari</w:t>
+      </w:r>
+      <w:r>
+        <w:t xml:space="preserve">os and </w:t>
+      </w:r>
+      <w:r>
+        <w:t>navigate through the various parts</w:t>
+      </w:r>
+      <w:r>
+        <w:t>.</w:t>
+      </w:r>
+      <w:r>
+        <w:t xml:space="preserve"> </w:t>
+      </w:r>
+      <w:r>
+        <w:t xml:space="preserve">They can then </w:t>
+      </w:r>
+      <w:r>
+        <w:t>make and save changes to</w:t>
+      </w:r>
+      <w:r>
+        <w:t xml:space="preserve"> the story, questions, </w:t>
+      </w:r>
+      <w:r>
+        <w:t xml:space="preserve">answers, </w:t>
+      </w:r>
+      <w:r>
+        <w:t>or what happens when</w:t>
+      </w:r>
+      <w:r>
+        <w:t xml:space="preserve"> correct or</w:t>
+      </w:r>
+      <w:r>
+        <w:t xml:space="preserve"> incorrect responses are triggered. </w:t>
+      </w:r>
+    </w:p>
     <w:p/>
     <w:p>
       <w:pPr>
@@ -398,7 +678,6 @@
         <w:rPr>
           <w:b/>
         </w:rPr>
-        <w:lastRenderedPageBreak/>
         <w:t>GUI Audio Accessibility</w:t>
       </w:r>
     </w:p>
@@ -476,13 +755,153 @@
       </w:pPr>
     </w:p>
     <w:sectPr>
+      <w:footerReference w:type="even" r:id="rId7"/>
+      <w:footerReference w:type="default" r:id="rId8"/>
       <w:pgSz w:w="12240" w:h="15840"/>
       <w:pgMar w:top="1440" w:right="1440" w:bottom="1440" w:left="1440" w:header="708" w:footer="708" w:gutter="0"/>
+      <w:pgNumType w:start="1"/>
       <w:cols w:space="708"/>
       <w:docGrid w:linePitch="360"/>
     </w:sectPr>
   </w:body>
 </w:document>
+</file>
+
+<file path=word/endnotes.xml><?xml version="1.0" encoding="utf-8"?>
+<w:endnotes xmlns:wpc="http://schemas.microsoft.com/office/word/2010/wordprocessingCanvas" xmlns:mo="http://schemas.microsoft.com/office/mac/office/2008/main" xmlns:mc="http://schemas.openxmlformats.org/markup-compatibility/2006" xmlns:mv="urn:schemas-microsoft-com:mac:vml" xmlns:o="urn:schemas-microsoft-com:office:office" xmlns:r="http://schemas.openxmlformats.org/officeDocument/2006/relationships" xmlns:m="http://schemas.openxmlformats.org/officeDocument/2006/math" xmlns:v="urn:schemas-microsoft-com:vml" xmlns:wp14="http://schemas.microsoft.com/office/word/2010/wordprocessingDrawing" xmlns:wp="http://schemas.openxmlformats.org/drawingml/2006/wordprocessingDrawing" xmlns:w10="urn:schemas-microsoft-com:office:word" xmlns:w="http://schemas.openxmlformats.org/wordprocessingml/2006/main" xmlns:w14="http://schemas.microsoft.com/office/word/2010/wordml" xmlns:w15="http://schemas.microsoft.com/office/word/2012/wordml" xmlns:wpg="http://schemas.microsoft.com/office/word/2010/wordprocessingGroup" xmlns:wpi="http://schemas.microsoft.com/office/word/2010/wordprocessingInk" xmlns:wne="http://schemas.microsoft.com/office/word/2006/wordml" xmlns:wps="http://schemas.microsoft.com/office/word/2010/wordprocessingShape" mc:Ignorable="w14 w15 wp14">
+  <w:endnote w:type="separator" w:id="-1">
+    <w:p>
+      <w:pPr>
+        <w:spacing w:after="0" w:line="240" w:lineRule="auto"/>
+      </w:pPr>
+      <w:r>
+        <w:separator/>
+      </w:r>
+    </w:p>
+  </w:endnote>
+  <w:endnote w:type="continuationSeparator" w:id="0">
+    <w:p>
+      <w:pPr>
+        <w:spacing w:after="0" w:line="240" w:lineRule="auto"/>
+      </w:pPr>
+      <w:r>
+        <w:continuationSeparator/>
+      </w:r>
+    </w:p>
+  </w:endnote>
+</w:endnotes>
+</file>
+
+<file path=word/footer1.xml><?xml version="1.0" encoding="utf-8"?>
+<w:ftr xmlns:wpc="http://schemas.microsoft.com/office/word/2010/wordprocessingCanvas" xmlns:mo="http://schemas.microsoft.com/office/mac/office/2008/main" xmlns:mc="http://schemas.openxmlformats.org/markup-compatibility/2006" xmlns:mv="urn:schemas-microsoft-com:mac:vml" xmlns:o="urn:schemas-microsoft-com:office:office" xmlns:r="http://schemas.openxmlformats.org/officeDocument/2006/relationships" xmlns:m="http://schemas.openxmlformats.org/officeDocument/2006/math" xmlns:v="urn:schemas-microsoft-com:vml" xmlns:wp14="http://schemas.microsoft.com/office/word/2010/wordprocessingDrawing" xmlns:wp="http://schemas.openxmlformats.org/drawingml/2006/wordprocessingDrawing" xmlns:w10="urn:schemas-microsoft-com:office:word" xmlns:w="http://schemas.openxmlformats.org/wordprocessingml/2006/main" xmlns:w14="http://schemas.microsoft.com/office/word/2010/wordml" xmlns:w15="http://schemas.microsoft.com/office/word/2012/wordml" xmlns:wpg="http://schemas.microsoft.com/office/word/2010/wordprocessingGroup" xmlns:wpi="http://schemas.microsoft.com/office/word/2010/wordprocessingInk" xmlns:wne="http://schemas.microsoft.com/office/word/2006/wordml" xmlns:wps="http://schemas.microsoft.com/office/word/2010/wordprocessingShape" mc:Ignorable="w14 w15 wp14">
+  <w:p>
+    <w:pPr>
+      <w:pStyle w:val="Footer"/>
+      <w:framePr w:wrap="none" w:vAnchor="text" w:hAnchor="margin" w:xAlign="center" w:y="1"/>
+      <w:rPr>
+        <w:rStyle w:val="PageNumber"/>
+      </w:rPr>
+    </w:pPr>
+    <w:r>
+      <w:rPr>
+        <w:rStyle w:val="PageNumber"/>
+      </w:rPr>
+      <w:fldChar w:fldCharType="begin"/>
+    </w:r>
+    <w:r>
+      <w:rPr>
+        <w:rStyle w:val="PageNumber"/>
+      </w:rPr>
+      <w:instrText xml:space="preserve">PAGE  </w:instrText>
+    </w:r>
+    <w:r>
+      <w:rPr>
+        <w:rStyle w:val="PageNumber"/>
+      </w:rPr>
+      <w:fldChar w:fldCharType="end"/>
+    </w:r>
+  </w:p>
+  <w:p>
+    <w:pPr>
+      <w:pStyle w:val="Footer"/>
+    </w:pPr>
+  </w:p>
+</w:ftr>
+</file>
+
+<file path=word/footer2.xml><?xml version="1.0" encoding="utf-8"?>
+<w:ftr xmlns:wpc="http://schemas.microsoft.com/office/word/2010/wordprocessingCanvas" xmlns:mo="http://schemas.microsoft.com/office/mac/office/2008/main" xmlns:mc="http://schemas.openxmlformats.org/markup-compatibility/2006" xmlns:mv="urn:schemas-microsoft-com:mac:vml" xmlns:o="urn:schemas-microsoft-com:office:office" xmlns:r="http://schemas.openxmlformats.org/officeDocument/2006/relationships" xmlns:m="http://schemas.openxmlformats.org/officeDocument/2006/math" xmlns:v="urn:schemas-microsoft-com:vml" xmlns:wp14="http://schemas.microsoft.com/office/word/2010/wordprocessingDrawing" xmlns:wp="http://schemas.openxmlformats.org/drawingml/2006/wordprocessingDrawing" xmlns:w10="urn:schemas-microsoft-com:office:word" xmlns:w="http://schemas.openxmlformats.org/wordprocessingml/2006/main" xmlns:w14="http://schemas.microsoft.com/office/word/2010/wordml" xmlns:w15="http://schemas.microsoft.com/office/word/2012/wordml" xmlns:wpg="http://schemas.microsoft.com/office/word/2010/wordprocessingGroup" xmlns:wpi="http://schemas.microsoft.com/office/word/2010/wordprocessingInk" xmlns:wne="http://schemas.microsoft.com/office/word/2006/wordml" xmlns:wps="http://schemas.microsoft.com/office/word/2010/wordprocessingShape" mc:Ignorable="w14 w15 wp14">
+  <w:p>
+    <w:pPr>
+      <w:pStyle w:val="Footer"/>
+      <w:framePr w:wrap="none" w:vAnchor="text" w:hAnchor="margin" w:xAlign="center" w:y="1"/>
+      <w:rPr>
+        <w:rStyle w:val="PageNumber"/>
+      </w:rPr>
+    </w:pPr>
+    <w:r>
+      <w:rPr>
+        <w:rStyle w:val="PageNumber"/>
+      </w:rPr>
+      <w:fldChar w:fldCharType="begin"/>
+    </w:r>
+    <w:r>
+      <w:rPr>
+        <w:rStyle w:val="PageNumber"/>
+      </w:rPr>
+      <w:instrText xml:space="preserve">PAGE  </w:instrText>
+    </w:r>
+    <w:r>
+      <w:rPr>
+        <w:rStyle w:val="PageNumber"/>
+      </w:rPr>
+      <w:fldChar w:fldCharType="separate"/>
+    </w:r>
+    <w:r>
+      <w:rPr>
+        <w:rStyle w:val="PageNumber"/>
+        <w:noProof/>
+      </w:rPr>
+      <w:t>1</w:t>
+    </w:r>
+    <w:r>
+      <w:rPr>
+        <w:rStyle w:val="PageNumber"/>
+      </w:rPr>
+      <w:fldChar w:fldCharType="end"/>
+    </w:r>
+  </w:p>
+  <w:p>
+    <w:pPr>
+      <w:pStyle w:val="Footer"/>
+    </w:pPr>
+  </w:p>
+</w:ftr>
+</file>
+
+<file path=word/footnotes.xml><?xml version="1.0" encoding="utf-8"?>
+<w:footnotes xmlns:wpc="http://schemas.microsoft.com/office/word/2010/wordprocessingCanvas" xmlns:mo="http://schemas.microsoft.com/office/mac/office/2008/main" xmlns:mc="http://schemas.openxmlformats.org/markup-compatibility/2006" xmlns:mv="urn:schemas-microsoft-com:mac:vml" xmlns:o="urn:schemas-microsoft-com:office:office" xmlns:r="http://schemas.openxmlformats.org/officeDocument/2006/relationships" xmlns:m="http://schemas.openxmlformats.org/officeDocument/2006/math" xmlns:v="urn:schemas-microsoft-com:vml" xmlns:wp14="http://schemas.microsoft.com/office/word/2010/wordprocessingDrawing" xmlns:wp="http://schemas.openxmlformats.org/drawingml/2006/wordprocessingDrawing" xmlns:w10="urn:schemas-microsoft-com:office:word" xmlns:w="http://schemas.openxmlformats.org/wordprocessingml/2006/main" xmlns:w14="http://schemas.microsoft.com/office/word/2010/wordml" xmlns:w15="http://schemas.microsoft.com/office/word/2012/wordml" xmlns:wpg="http://schemas.microsoft.com/office/word/2010/wordprocessingGroup" xmlns:wpi="http://schemas.microsoft.com/office/word/2010/wordprocessingInk" xmlns:wne="http://schemas.microsoft.com/office/word/2006/wordml" xmlns:wps="http://schemas.microsoft.com/office/word/2010/wordprocessingShape" mc:Ignorable="w14 w15 wp14">
+  <w:footnote w:type="separator" w:id="-1">
+    <w:p>
+      <w:pPr>
+        <w:spacing w:after="0" w:line="240" w:lineRule="auto"/>
+      </w:pPr>
+      <w:r>
+        <w:separator/>
+      </w:r>
+    </w:p>
+  </w:footnote>
+  <w:footnote w:type="continuationSeparator" w:id="0">
+    <w:p>
+      <w:pPr>
+        <w:spacing w:after="0" w:line="240" w:lineRule="auto"/>
+      </w:pPr>
+      <w:r>
+        <w:continuationSeparator/>
+      </w:r>
+    </w:p>
+  </w:footnote>
+</w:footnotes>
 </file>
 
 <file path=word/numbering.xml><?xml version="1.0" encoding="utf-8"?>
@@ -724,6 +1143,7 @@
     <w:lsdException w:name="HTML Sample" w:semiHidden="1" w:unhideWhenUsed="1"/>
     <w:lsdException w:name="HTML Typewriter" w:semiHidden="1" w:unhideWhenUsed="1"/>
     <w:lsdException w:name="HTML Variable" w:semiHidden="1" w:unhideWhenUsed="1"/>
+    <w:lsdException w:name="Normal Table" w:semiHidden="1" w:unhideWhenUsed="1"/>
     <w:lsdException w:name="annotation subject" w:semiHidden="1" w:unhideWhenUsed="1"/>
     <w:lsdException w:name="No List" w:semiHidden="1" w:unhideWhenUsed="1"/>
     <w:lsdException w:name="Outline List 1" w:semiHidden="1" w:unhideWhenUsed="1"/>
@@ -769,9 +1189,11 @@
     <w:lsdException w:name="Table Subtle 1" w:semiHidden="1" w:unhideWhenUsed="1"/>
     <w:lsdException w:name="Table Subtle 2" w:semiHidden="1" w:unhideWhenUsed="1"/>
     <w:lsdException w:name="Table Web 1" w:semiHidden="1" w:unhideWhenUsed="1"/>
+    <w:lsdException w:name="Table Web 2" w:semiHidden="1" w:unhideWhenUsed="1"/>
     <w:lsdException w:name="Table Web 3" w:semiHidden="1" w:unhideWhenUsed="1"/>
     <w:lsdException w:name="Balloon Text" w:semiHidden="1" w:unhideWhenUsed="1"/>
     <w:lsdException w:name="Table Grid" w:uiPriority="39"/>
+    <w:lsdException w:name="Table Theme" w:semiHidden="1" w:unhideWhenUsed="1"/>
     <w:lsdException w:name="Note Level 1" w:semiHidden="1" w:unhideWhenUsed="1"/>
     <w:lsdException w:name="Note Level 2" w:semiHidden="1" w:unhideWhenUsed="1"/>
     <w:lsdException w:name="Note Level 3" w:semiHidden="1" w:unhideWhenUsed="1"/>
@@ -1050,6 +1472,41 @@
       <w:contextualSpacing/>
     </w:pPr>
   </w:style>
+  <w:style w:type="paragraph" w:styleId="Footer">
+    <w:name w:val="footer"/>
+    <w:basedOn w:val="Normal"/>
+    <w:link w:val="FooterChar"/>
+    <w:uiPriority w:val="99"/>
+    <w:unhideWhenUsed/>
+    <w:rsid w:val="00FE4777"/>
+    <w:pPr>
+      <w:tabs>
+        <w:tab w:val="center" w:pos="4680"/>
+        <w:tab w:val="right" w:pos="9360"/>
+      </w:tabs>
+      <w:spacing w:after="0" w:line="240" w:lineRule="auto"/>
+    </w:pPr>
+  </w:style>
+  <w:style w:type="character" w:customStyle="1" w:styleId="FooterChar">
+    <w:name w:val="Footer Char"/>
+    <w:basedOn w:val="DefaultParagraphFont"/>
+    <w:link w:val="Footer"/>
+    <w:uiPriority w:val="99"/>
+    <w:rsid w:val="00FE4777"/>
+    <w:rPr>
+      <w:sz w:val="22"/>
+      <w:szCs w:val="22"/>
+      <w:lang w:val="en-CA"/>
+    </w:rPr>
+  </w:style>
+  <w:style w:type="character" w:styleId="PageNumber">
+    <w:name w:val="page number"/>
+    <w:basedOn w:val="DefaultParagraphFont"/>
+    <w:uiPriority w:val="99"/>
+    <w:semiHidden/>
+    <w:unhideWhenUsed/>
+    <w:rsid w:val="00FE4777"/>
+  </w:style>
 </w:styles>
 </file>
 

</xml_diff>

<commit_message>
// update requirements doc
</commit_message>
<xml_diff>
--- a/Enamel/Documentation/Requirements Document.docx
+++ b/Enamel/Documentation/Requirements Document.docx
@@ -65,7 +65,13 @@
     <w:p/>
     <w:p/>
     <w:p/>
-    <w:p/>
+    <w:p>
+      <w:pPr>
+        <w:rPr>
+          <w:vertAlign w:val="subscript"/>
+        </w:rPr>
+      </w:pPr>
+    </w:p>
     <w:p>
       <w:pPr>
         <w:rPr>
@@ -222,10 +228,7 @@
     </w:p>
     <w:p>
       <w:r>
-        <w:t>Create / Save Scenario</w:t>
-      </w:r>
-      <w:r>
-        <w:t xml:space="preserve"> ……………………………………………………………………………………………</w:t>
+        <w:t>Create / Save Scenario ……………………………………………………………………………………………</w:t>
       </w:r>
       <w:r>
         <w:t>…..</w:t>
@@ -354,397 +357,447 @@
         <w:t>…..</w:t>
       </w:r>
       <w:r>
-        <w:t>…………………. 3</w:t>
-      </w:r>
-    </w:p>
-    <w:p>
-      <w:pPr>
-        <w:rPr>
-          <w:b/>
-        </w:rPr>
-      </w:pPr>
-    </w:p>
-    <w:p>
-      <w:pPr>
-        <w:rPr>
-          <w:b/>
-        </w:rPr>
-      </w:pPr>
-    </w:p>
-    <w:p/>
-    <w:p/>
-    <w:p/>
-    <w:p/>
-    <w:p/>
-    <w:p/>
-    <w:p/>
-    <w:p/>
-    <w:p/>
-    <w:p/>
-    <w:p/>
-    <w:p/>
-    <w:p>
+        <w:t>…………………. 4</w:t>
+      </w:r>
+    </w:p>
+    <w:p>
+      <w:pPr>
+        <w:rPr>
+          <w:b/>
+        </w:rPr>
+      </w:pPr>
+    </w:p>
+    <w:p>
+      <w:pPr>
+        <w:rPr>
+          <w:b/>
+        </w:rPr>
+      </w:pPr>
+    </w:p>
+    <w:p/>
+    <w:p/>
+    <w:p/>
+    <w:p/>
+    <w:p/>
+    <w:p/>
+    <w:p/>
+    <w:p/>
+    <w:p/>
+    <w:p/>
+    <w:p/>
+    <w:p/>
+    <w:p/>
+    <w:p>
+      <w:pPr>
+        <w:rPr>
+          <w:b/>
+        </w:rPr>
+      </w:pPr>
+      <w:r>
+        <w:rPr>
+          <w:b/>
+        </w:rPr>
+        <w:t>Create</w:t>
+      </w:r>
+      <w:r>
+        <w:rPr>
+          <w:b/>
+        </w:rPr>
+        <w:t xml:space="preserve"> </w:t>
+      </w:r>
+      <w:r>
+        <w:rPr>
+          <w:b/>
+        </w:rPr>
+        <w:t>/</w:t>
+      </w:r>
+      <w:r>
+        <w:rPr>
+          <w:b/>
+        </w:rPr>
+        <w:t xml:space="preserve"> </w:t>
+      </w:r>
+      <w:r>
+        <w:rPr>
+          <w:b/>
+        </w:rPr>
+        <w:t>Save</w:t>
+      </w:r>
+      <w:r>
+        <w:rPr>
+          <w:b/>
+        </w:rPr>
+        <w:t xml:space="preserve"> Scenario</w:t>
+      </w:r>
+    </w:p>
+    <w:p>
+      <w:r>
+        <w:t>T</w:t>
+      </w:r>
+      <w:r>
+        <w:t>he software</w:t>
+      </w:r>
+      <w:r>
+        <w:t xml:space="preserve"> allows </w:t>
+      </w:r>
+      <w:r>
+        <w:t>user</w:t>
+      </w:r>
+      <w:r>
+        <w:t>s</w:t>
+      </w:r>
+      <w:r>
+        <w:t xml:space="preserve"> to write and save scenarios</w:t>
+      </w:r>
+      <w:r>
+        <w:t xml:space="preserve">.  </w:t>
+      </w:r>
+      <w:r>
+        <w:t>Scenarios are brok</w:t>
+      </w:r>
+      <w:r>
+        <w:t>en down into sections, in which</w:t>
+      </w:r>
+      <w:r>
+        <w:t xml:space="preserve"> users </w:t>
+      </w:r>
+      <w:r>
+        <w:t>have complete control over the flow of the story</w:t>
+      </w:r>
+      <w:r>
+        <w:t xml:space="preserve"> and can incorporate questions and answers freely into the scenario.  </w:t>
+      </w:r>
+      <w:r>
+        <w:t xml:space="preserve">Additionally, </w:t>
+      </w:r>
+      <w:r>
+        <w:t>users</w:t>
+      </w:r>
+      <w:r>
+        <w:t xml:space="preserve"> can determine</w:t>
+      </w:r>
+      <w:r>
+        <w:t xml:space="preserve"> wha</w:t>
+      </w:r>
+      <w:r>
+        <w:t xml:space="preserve">t happens when </w:t>
+      </w:r>
+      <w:r>
+        <w:t xml:space="preserve">a </w:t>
+      </w:r>
+      <w:r>
+        <w:t xml:space="preserve">correct </w:t>
+      </w:r>
+      <w:r>
+        <w:t>or incorrect response</w:t>
+      </w:r>
+      <w:r>
+        <w:t xml:space="preserve"> is entered</w:t>
+      </w:r>
+      <w:r>
+        <w:t>.</w:t>
+      </w:r>
+    </w:p>
+    <w:p/>
+    <w:p>
+      <w:pPr>
+        <w:rPr>
+          <w:b/>
+        </w:rPr>
+      </w:pPr>
+      <w:r>
+        <w:rPr>
+          <w:b/>
+        </w:rPr>
+        <w:t xml:space="preserve">View / </w:t>
+      </w:r>
+      <w:r>
+        <w:rPr>
+          <w:b/>
+        </w:rPr>
+        <w:t>Edit Scenario</w:t>
+      </w:r>
+    </w:p>
+    <w:p>
+      <w:r>
+        <w:t>In this version, u</w:t>
+      </w:r>
+      <w:r>
+        <w:t>sers are ab</w:t>
+      </w:r>
+      <w:r>
+        <w:t>le to load and edit sections in the scenario they are currently working on.</w:t>
+      </w:r>
+      <w:r>
+        <w:t xml:space="preserve"> </w:t>
+      </w:r>
+      <w:r>
+        <w:t xml:space="preserve"> </w:t>
+      </w:r>
+      <w:r>
+        <w:t xml:space="preserve">They can </w:t>
+      </w:r>
+      <w:r>
+        <w:t>make and save changes to</w:t>
+      </w:r>
+      <w:r>
+        <w:t xml:space="preserve"> the story, questions, </w:t>
+      </w:r>
+      <w:r>
+        <w:t xml:space="preserve">answers, </w:t>
+      </w:r>
+      <w:r>
+        <w:t>or what happens when</w:t>
+      </w:r>
+      <w:r>
+        <w:t xml:space="preserve"> correct or</w:t>
+      </w:r>
+      <w:r>
+        <w:t xml:space="preserve"> incorrect responses are triggered.</w:t>
+      </w:r>
+      <w:r>
+        <w:t xml:space="preserve">  The final version will allow users to load and edit sections in scenarios that were previously saved.</w:t>
+      </w:r>
+    </w:p>
+    <w:p/>
+    <w:p>
+      <w:pPr>
+        <w:rPr>
+          <w:b/>
+        </w:rPr>
+      </w:pPr>
+      <w:r>
+        <w:rPr>
+          <w:b/>
+        </w:rPr>
+        <w:t>Test scenario</w:t>
+      </w:r>
+    </w:p>
+    <w:p>
+      <w:r>
+        <w:t>In this version, u</w:t>
+      </w:r>
+      <w:r>
+        <w:t xml:space="preserve">sers have the ability to </w:t>
+      </w:r>
+      <w:r>
+        <w:t>test the</w:t>
+      </w:r>
+      <w:r>
+        <w:t xml:space="preserve"> scenario</w:t>
+      </w:r>
+      <w:r>
+        <w:t xml:space="preserve"> they are currently working on</w:t>
+      </w:r>
+      <w:r>
+        <w:t xml:space="preserve"> in order </w:t>
+      </w:r>
+      <w:r>
+        <w:t xml:space="preserve">to gain a </w:t>
+      </w:r>
+      <w:r>
+        <w:t>better understanding of what</w:t>
+      </w:r>
+      <w:r>
+        <w:t xml:space="preserve"> visually impaired learner</w:t>
+      </w:r>
+      <w:r>
+        <w:t xml:space="preserve">s will experience.  This will </w:t>
+      </w:r>
+      <w:r>
+        <w:t xml:space="preserve">allow users </w:t>
+      </w:r>
+      <w:r>
+        <w:t>t</w:t>
+      </w:r>
+      <w:r>
+        <w:t xml:space="preserve">o test out the flow of the </w:t>
+      </w:r>
+      <w:r>
+        <w:t>story</w:t>
+      </w:r>
+      <w:r>
+        <w:t xml:space="preserve"> and determine </w:t>
+      </w:r>
+      <w:r>
+        <w:t xml:space="preserve">if any changes need to be made.  The final version will allow users to test previously saved scenarios. </w:t>
+      </w:r>
+    </w:p>
+    <w:p>
+      <w:pPr>
+        <w:rPr>
+          <w:b/>
+        </w:rPr>
+      </w:pPr>
+    </w:p>
+    <w:p>
+      <w:pPr>
+        <w:rPr>
+          <w:b/>
+        </w:rPr>
+      </w:pPr>
+      <w:r>
+        <w:rPr>
+          <w:b/>
+        </w:rPr>
+        <w:t>Add Audio</w:t>
+      </w:r>
+    </w:p>
+    <w:p>
+      <w:r>
+        <w:t xml:space="preserve">The current version does not </w:t>
+      </w:r>
+      <w:r>
+        <w:t xml:space="preserve">allow users to add audio into their scenarios, but the final version will </w:t>
+      </w:r>
+      <w:r>
+        <w:t>give</w:t>
+      </w:r>
+      <w:r>
+        <w:t xml:space="preserve"> users </w:t>
+      </w:r>
+      <w:r>
+        <w:t xml:space="preserve">the ability </w:t>
+      </w:r>
+      <w:r>
+        <w:t xml:space="preserve">to </w:t>
+      </w:r>
+      <w:r>
+        <w:t xml:space="preserve">load previously saved </w:t>
+      </w:r>
+      <w:r>
+        <w:t xml:space="preserve">audio files into the story in order to </w:t>
+      </w:r>
+      <w:r>
+        <w:t>incorporate</w:t>
+      </w:r>
+      <w:r>
+        <w:t xml:space="preserve"> sound FX, music or create their own narration. </w:t>
+      </w:r>
+    </w:p>
+    <w:p>
+      <w:pPr>
+        <w:rPr>
+          <w:b/>
+        </w:rPr>
+      </w:pPr>
+    </w:p>
+    <w:p>
+      <w:pPr>
+        <w:rPr>
+          <w:b/>
+        </w:rPr>
+      </w:pPr>
+      <w:r>
+        <w:rPr>
+          <w:b/>
+        </w:rPr>
+        <w:t>Set Pins on Braille Cell</w:t>
+      </w:r>
+    </w:p>
+    <w:p>
+      <w:r>
+        <w:t xml:space="preserve">Users are able to trigger the activation of pins on the braille cell during the story so that learners can be taught how to read a braille cell.  </w:t>
+      </w:r>
+      <w:r>
+        <w:t>The current version w</w:t>
+      </w:r>
+      <w:r>
+        <w:t xml:space="preserve">ill only deal with one braille cell, so educators can teach </w:t>
+      </w:r>
+      <w:r>
+        <w:t>students</w:t>
+      </w:r>
+      <w:r>
+        <w:t xml:space="preserve"> how to read one letter at a time</w:t>
+      </w:r>
+      <w:r>
+        <w:t>.  The final version will incorporate th</w:t>
+      </w:r>
+      <w:r>
+        <w:t>e use of multiple braille cells, and educators will be able to teach learners how to read entire words.</w:t>
+      </w:r>
+    </w:p>
+    <w:p/>
+    <w:p>
+      <w:pPr>
+        <w:rPr>
+          <w:b/>
+        </w:rPr>
+      </w:pPr>
+      <w:r>
+        <w:rPr>
+          <w:b/>
+        </w:rPr>
+        <w:t>GUI Audio Accessibility</w:t>
+      </w:r>
+    </w:p>
+    <w:p>
+      <w:r>
+        <w:t xml:space="preserve">The </w:t>
+      </w:r>
+      <w:r>
+        <w:t>software</w:t>
+      </w:r>
+      <w:r>
+        <w:t xml:space="preserve"> interface will incorporate audio accessibility for visually impaired users.</w:t>
+      </w:r>
+      <w:r>
+        <w:t xml:space="preserve">  </w:t>
+      </w:r>
+      <w:r>
+        <w:t>Providing audio fe</w:t>
+      </w:r>
+      <w:r>
+        <w:t>edback to let user</w:t>
+      </w:r>
+      <w:r>
+        <w:t>s</w:t>
+      </w:r>
+      <w:r>
+        <w:t xml:space="preserve"> know what</w:t>
+      </w:r>
+      <w:r>
+        <w:t xml:space="preserve"> the various parts of the graphical interface does or is for, what </w:t>
+      </w:r>
+      <w:r>
+        <w:t xml:space="preserve">each text field should include, </w:t>
+      </w:r>
+      <w:r>
+        <w:t xml:space="preserve">when additional information is needed. </w:t>
+      </w:r>
+    </w:p>
+    <w:p>
+      <w:pPr>
+        <w:rPr>
+          <w:b/>
+        </w:rPr>
+      </w:pPr>
+    </w:p>
+    <w:p>
+      <w:pPr>
+        <w:rPr>
+          <w:b/>
+        </w:rPr>
+      </w:pPr>
+      <w:r>
+        <w:rPr>
+          <w:b/>
+        </w:rPr>
+        <w:t>Hot Keys</w:t>
+      </w:r>
       <w:bookmarkStart w:id="0" w:name="_GoBack"/>
       <w:bookmarkEnd w:id="0"/>
     </w:p>
     <w:p>
-      <w:pPr>
-        <w:rPr>
-          <w:b/>
-        </w:rPr>
-      </w:pPr>
-      <w:r>
-        <w:rPr>
-          <w:b/>
-        </w:rPr>
-        <w:t>Create</w:t>
-      </w:r>
-      <w:r>
-        <w:rPr>
-          <w:b/>
-        </w:rPr>
-        <w:t xml:space="preserve"> </w:t>
-      </w:r>
-      <w:r>
-        <w:rPr>
-          <w:b/>
-        </w:rPr>
-        <w:t>/</w:t>
-      </w:r>
-      <w:r>
-        <w:rPr>
-          <w:b/>
-        </w:rPr>
-        <w:t xml:space="preserve"> </w:t>
-      </w:r>
-      <w:r>
-        <w:rPr>
-          <w:b/>
-        </w:rPr>
-        <w:t>Save</w:t>
-      </w:r>
-      <w:r>
-        <w:rPr>
-          <w:b/>
-        </w:rPr>
-        <w:t xml:space="preserve"> Scenario</w:t>
-      </w:r>
-    </w:p>
-    <w:p>
-      <w:r>
-        <w:t>The software</w:t>
-      </w:r>
-      <w:r>
-        <w:t xml:space="preserve"> allows </w:t>
-      </w:r>
-      <w:r>
-        <w:t>user</w:t>
-      </w:r>
-      <w:r>
-        <w:t>s</w:t>
-      </w:r>
-      <w:r>
-        <w:t xml:space="preserve"> to write and save scenarios.  </w:t>
-      </w:r>
-      <w:r>
-        <w:t>They</w:t>
-      </w:r>
-      <w:r>
-        <w:t xml:space="preserve"> have complete control over the flow of the story</w:t>
-      </w:r>
-      <w:r>
-        <w:t xml:space="preserve"> and can incorporate questions and answers freely into the scenario.  </w:t>
-      </w:r>
-      <w:r>
-        <w:t xml:space="preserve">Additionally, </w:t>
-      </w:r>
-      <w:r>
-        <w:t>users</w:t>
-      </w:r>
-      <w:r>
-        <w:t xml:space="preserve"> can determine</w:t>
-      </w:r>
-      <w:r>
-        <w:t xml:space="preserve"> wha</w:t>
-      </w:r>
-      <w:r>
-        <w:t xml:space="preserve">t happens when </w:t>
-      </w:r>
-      <w:r>
-        <w:t xml:space="preserve">a </w:t>
-      </w:r>
-      <w:r>
-        <w:t xml:space="preserve">correct </w:t>
-      </w:r>
-      <w:r>
-        <w:t>or incorrect response</w:t>
-      </w:r>
-      <w:r>
-        <w:t xml:space="preserve"> is entered</w:t>
-      </w:r>
-      <w:r>
-        <w:t>.</w:t>
-      </w:r>
-    </w:p>
-    <w:p/>
-    <w:p>
-      <w:pPr>
-        <w:rPr>
-          <w:b/>
-        </w:rPr>
-      </w:pPr>
-      <w:r>
-        <w:rPr>
-          <w:b/>
-        </w:rPr>
-        <w:t xml:space="preserve">View / </w:t>
-      </w:r>
-      <w:r>
-        <w:rPr>
-          <w:b/>
-        </w:rPr>
-        <w:t>Edit Scenario</w:t>
-      </w:r>
-    </w:p>
-    <w:p>
-      <w:r>
-        <w:t>Users are able to view a list of previously created scenari</w:t>
-      </w:r>
-      <w:r>
-        <w:t xml:space="preserve">os and </w:t>
-      </w:r>
-      <w:r>
-        <w:t>navigate through the various parts</w:t>
-      </w:r>
-      <w:r>
-        <w:t>.</w:t>
-      </w:r>
-      <w:r>
-        <w:t xml:space="preserve"> </w:t>
-      </w:r>
-      <w:r>
-        <w:t xml:space="preserve">They can then </w:t>
-      </w:r>
-      <w:r>
-        <w:t>make and save changes to</w:t>
-      </w:r>
-      <w:r>
-        <w:t xml:space="preserve"> the story, questions, </w:t>
-      </w:r>
-      <w:r>
-        <w:t xml:space="preserve">answers, </w:t>
-      </w:r>
-      <w:r>
-        <w:t>or what happens when</w:t>
-      </w:r>
-      <w:r>
-        <w:t xml:space="preserve"> correct or</w:t>
-      </w:r>
-      <w:r>
-        <w:t xml:space="preserve"> incorrect responses are triggered. </w:t>
-      </w:r>
-    </w:p>
-    <w:p/>
-    <w:p>
-      <w:pPr>
-        <w:rPr>
-          <w:b/>
-        </w:rPr>
-      </w:pPr>
-      <w:r>
-        <w:rPr>
-          <w:b/>
-        </w:rPr>
-        <w:t>Test scenario</w:t>
-      </w:r>
-    </w:p>
-    <w:p>
-      <w:r>
-        <w:t xml:space="preserve">Users have the ability to </w:t>
-      </w:r>
-      <w:r>
-        <w:t xml:space="preserve">load and play a scenario in order </w:t>
-      </w:r>
-      <w:r>
-        <w:t xml:space="preserve">to gain a </w:t>
-      </w:r>
-      <w:r>
-        <w:t>better understanding of what</w:t>
-      </w:r>
-      <w:r>
-        <w:t xml:space="preserve"> visually impaired learner</w:t>
-      </w:r>
-      <w:r>
-        <w:t xml:space="preserve">s will experience.  This will </w:t>
-      </w:r>
-      <w:r>
-        <w:t xml:space="preserve">allow users </w:t>
-      </w:r>
-      <w:r>
-        <w:t>t</w:t>
-      </w:r>
-      <w:r>
-        <w:t xml:space="preserve">o test out the flow of the </w:t>
-      </w:r>
-      <w:r>
-        <w:t>story</w:t>
-      </w:r>
-      <w:r>
-        <w:t xml:space="preserve"> and determine if any changes need to be made. </w:t>
-      </w:r>
-      <w:r>
-        <w:rPr>
-          <w:b/>
-        </w:rPr>
-        <w:t xml:space="preserve"> </w:t>
-      </w:r>
-    </w:p>
-    <w:p>
-      <w:pPr>
-        <w:rPr>
-          <w:b/>
-        </w:rPr>
-      </w:pPr>
-    </w:p>
-    <w:p>
-      <w:pPr>
-        <w:rPr>
-          <w:b/>
-        </w:rPr>
-      </w:pPr>
-      <w:r>
-        <w:rPr>
-          <w:b/>
-        </w:rPr>
-        <w:t>Add Audio</w:t>
-      </w:r>
-    </w:p>
-    <w:p>
-      <w:r>
-        <w:t xml:space="preserve">Users are able to </w:t>
-      </w:r>
-      <w:r>
-        <w:t>add</w:t>
-      </w:r>
-      <w:r>
-        <w:t xml:space="preserve"> audio into their scenarios.  </w:t>
-      </w:r>
-      <w:r>
-        <w:t xml:space="preserve">They can load previously saved </w:t>
-      </w:r>
-      <w:r>
-        <w:t xml:space="preserve">audio files into the story in order to </w:t>
-      </w:r>
-      <w:r>
-        <w:t>incorporate</w:t>
-      </w:r>
-      <w:r>
-        <w:t xml:space="preserve"> sound FX, music or create their own narration. </w:t>
-      </w:r>
-    </w:p>
-    <w:p>
-      <w:pPr>
-        <w:rPr>
-          <w:b/>
-        </w:rPr>
-      </w:pPr>
-    </w:p>
-    <w:p>
-      <w:pPr>
-        <w:rPr>
-          <w:b/>
-        </w:rPr>
-      </w:pPr>
-      <w:r>
-        <w:rPr>
-          <w:b/>
-        </w:rPr>
-        <w:t>Set Pins on Braille Cell</w:t>
-      </w:r>
-    </w:p>
-    <w:p>
-      <w:r>
-        <w:t xml:space="preserve">Users are able to trigger the activation of pins on the braille cell during the story so that learners can be taught how to read a braille cell.  </w:t>
-      </w:r>
-    </w:p>
-    <w:p/>
-    <w:p>
-      <w:pPr>
-        <w:rPr>
-          <w:b/>
-        </w:rPr>
-      </w:pPr>
-      <w:r>
-        <w:rPr>
-          <w:b/>
-        </w:rPr>
-        <w:t>GUI Audio Accessibility</w:t>
-      </w:r>
-    </w:p>
-    <w:p>
-      <w:r>
-        <w:t xml:space="preserve">The </w:t>
-      </w:r>
-      <w:r>
-        <w:t>software</w:t>
-      </w:r>
-      <w:r>
-        <w:t xml:space="preserve"> interface will incorporate audio accessibility for visually impaired users.</w:t>
-      </w:r>
-      <w:r>
-        <w:t xml:space="preserve">  </w:t>
-      </w:r>
-      <w:r>
-        <w:t>Providing audio fe</w:t>
-      </w:r>
-      <w:r>
-        <w:t>edback to let user</w:t>
-      </w:r>
-      <w:r>
-        <w:t>s</w:t>
-      </w:r>
-      <w:r>
-        <w:t xml:space="preserve"> know when</w:t>
-      </w:r>
-      <w:r>
-        <w:t xml:space="preserve"> some</w:t>
-      </w:r>
-      <w:r>
-        <w:t xml:space="preserve">thing on the screen has changed or when the program has performed an action. </w:t>
-      </w:r>
-      <w:r>
-        <w:t xml:space="preserve"> </w:t>
-      </w:r>
-      <w:r>
-        <w:t xml:space="preserve">  </w:t>
-      </w:r>
-      <w:r>
-        <w:t xml:space="preserve"> </w:t>
-      </w:r>
-    </w:p>
-    <w:p>
-      <w:pPr>
-        <w:rPr>
-          <w:b/>
-        </w:rPr>
-      </w:pPr>
-    </w:p>
-    <w:p>
-      <w:pPr>
-        <w:rPr>
-          <w:b/>
-        </w:rPr>
-      </w:pPr>
-      <w:r>
-        <w:rPr>
-          <w:b/>
-        </w:rPr>
-        <w:t>Hot Keys</w:t>
-      </w:r>
-    </w:p>
-    <w:p>
-      <w:r>
-        <w:t xml:space="preserve">Short cut keys are incorporated into the system to allow users to quickly navigate through the interface. </w:t>
+      <w:r>
+        <w:t xml:space="preserve">Short cut keys </w:t>
+      </w:r>
+      <w:r>
+        <w:t xml:space="preserve">are currently not supported in this version, but the final submission </w:t>
+      </w:r>
+      <w:r>
+        <w:t xml:space="preserve">are incorporated into the system to allow users to quickly navigate through the interface. </w:t>
       </w:r>
     </w:p>
     <w:p>
@@ -835,9 +888,6 @@
     <w:pPr>
       <w:pStyle w:val="Footer"/>
       <w:framePr w:wrap="none" w:vAnchor="text" w:hAnchor="margin" w:xAlign="center" w:y="1"/>
-      <w:rPr>
-        <w:rStyle w:val="PageNumber"/>
-      </w:rPr>
     </w:pPr>
     <w:r>
       <w:rPr>
@@ -870,11 +920,6 @@
       </w:rPr>
       <w:fldChar w:fldCharType="end"/>
     </w:r>
-  </w:p>
-  <w:p>
-    <w:pPr>
-      <w:pStyle w:val="Footer"/>
-    </w:pPr>
   </w:p>
 </w:ftr>
 </file>
@@ -1507,6 +1552,33 @@
     <w:unhideWhenUsed/>
     <w:rsid w:val="00FE4777"/>
   </w:style>
+  <w:style w:type="paragraph" w:styleId="Header">
+    <w:name w:val="header"/>
+    <w:basedOn w:val="Normal"/>
+    <w:link w:val="HeaderChar"/>
+    <w:uiPriority w:val="99"/>
+    <w:unhideWhenUsed/>
+    <w:rsid w:val="00E45170"/>
+    <w:pPr>
+      <w:tabs>
+        <w:tab w:val="center" w:pos="4680"/>
+        <w:tab w:val="right" w:pos="9360"/>
+      </w:tabs>
+      <w:spacing w:after="0" w:line="240" w:lineRule="auto"/>
+    </w:pPr>
+  </w:style>
+  <w:style w:type="character" w:customStyle="1" w:styleId="HeaderChar">
+    <w:name w:val="Header Char"/>
+    <w:basedOn w:val="DefaultParagraphFont"/>
+    <w:link w:val="Header"/>
+    <w:uiPriority w:val="99"/>
+    <w:rsid w:val="00E45170"/>
+    <w:rPr>
+      <w:sz w:val="22"/>
+      <w:szCs w:val="22"/>
+      <w:lang w:val="en-CA"/>
+    </w:rPr>
+  </w:style>
 </w:styles>
 </file>
 

</xml_diff>